<commit_message>
final code and artifacts
</commit_message>
<xml_diff>
--- a/artifacts/demo/Deployment Playbook.docx
+++ b/artifacts/demo/Deployment Playbook.docx
@@ -41,6 +41,40 @@
     </w:p>
     <w:p>
       <w:pPr>
+        <w:pStyle w:val="ListParagraph"/>
+        <w:numPr>
+          <w:ilvl w:val="0"/>
+          <w:numId w:val="5"/>
+        </w:numPr>
+      </w:pPr>
+      <w:r>
+        <w:t xml:space="preserve">Clone the repo </w:t>
+      </w:r>
+      <w:hyperlink r:id="rId5" w:history="1">
+        <w:r>
+          <w:rPr>
+            <w:rStyle w:val="Hyperlink"/>
+          </w:rPr>
+          <w:t>https://github.com/ewfx/gaipl-train-test-split/tree/main</w:t>
+        </w:r>
+      </w:hyperlink>
+      <w:r>
+        <w:t xml:space="preserve"> and get into folder ‘</w:t>
+      </w:r>
+      <w:r>
+        <w:t>gaipl-train-test-split/tree/main/code/src</w:t>
+      </w:r>
+      <w:r>
+        <w:t>’</w:t>
+      </w:r>
+    </w:p>
+    <w:p>
+      <w:pPr>
+        <w:pStyle w:val="ListParagraph"/>
+        <w:numPr>
+          <w:ilvl w:val="0"/>
+          <w:numId w:val="5"/>
+        </w:numPr>
         <w:rPr>
           <w:rFonts w:cstheme="minorHAnsi"/>
         </w:rPr>
@@ -109,42 +143,88 @@
           <w:rFonts w:eastAsia="Times New Roman" w:cstheme="minorHAnsi"/>
           <w:color w:val="000000"/>
         </w:rPr>
-        <w:t xml:space="preserve">install </w:t>
-      </w:r>
-      <w:proofErr w:type="spellStart"/>
-      <w:proofErr w:type="gramStart"/>
+        <w:t>install uvicorn  - pip install uvicorn</w:t>
+      </w:r>
+    </w:p>
+    <w:p>
+      <w:pPr>
+        <w:pStyle w:val="ListParagraph"/>
+        <w:numPr>
+          <w:ilvl w:val="0"/>
+          <w:numId w:val="3"/>
+        </w:numPr>
+        <w:spacing w:after="0" w:line="240" w:lineRule="auto"/>
+        <w:rPr>
+          <w:rFonts w:eastAsia="Times New Roman" w:cstheme="minorHAnsi"/>
+        </w:rPr>
+      </w:pPr>
       <w:r>
         <w:rPr>
           <w:rFonts w:eastAsia="Times New Roman" w:cstheme="minorHAnsi"/>
           <w:color w:val="000000"/>
         </w:rPr>
-        <w:t>uvicorn</w:t>
-      </w:r>
-      <w:proofErr w:type="spellEnd"/>
+        <w:t>pip install crewai_tools</w:t>
+      </w:r>
+    </w:p>
+    <w:p>
+      <w:pPr>
+        <w:pStyle w:val="ListParagraph"/>
+        <w:numPr>
+          <w:ilvl w:val="0"/>
+          <w:numId w:val="3"/>
+        </w:numPr>
+        <w:spacing w:after="0" w:line="240" w:lineRule="auto"/>
+        <w:rPr>
+          <w:rFonts w:eastAsia="Times New Roman" w:cstheme="minorHAnsi"/>
+        </w:rPr>
+      </w:pPr>
       <w:r>
         <w:rPr>
           <w:rFonts w:eastAsia="Times New Roman" w:cstheme="minorHAnsi"/>
           <w:color w:val="000000"/>
         </w:rPr>
-        <w:t>  -</w:t>
-      </w:r>
-      <w:proofErr w:type="gramEnd"/>
+        <w:t>pip install fastapi</w:t>
+      </w:r>
+    </w:p>
+    <w:p>
+      <w:pPr>
+        <w:pStyle w:val="ListParagraph"/>
+        <w:numPr>
+          <w:ilvl w:val="0"/>
+          <w:numId w:val="3"/>
+        </w:numPr>
+        <w:spacing w:after="0" w:line="240" w:lineRule="auto"/>
+        <w:rPr>
+          <w:rFonts w:eastAsia="Times New Roman" w:cstheme="minorHAnsi"/>
+        </w:rPr>
+      </w:pPr>
       <w:r>
         <w:rPr>
           <w:rFonts w:eastAsia="Times New Roman" w:cstheme="minorHAnsi"/>
           <w:color w:val="000000"/>
         </w:rPr>
-        <w:t xml:space="preserve"> pip install </w:t>
-      </w:r>
-      <w:proofErr w:type="spellStart"/>
+        <w:t>pip install jsons</w:t>
+      </w:r>
+    </w:p>
+    <w:p>
+      <w:pPr>
+        <w:pStyle w:val="ListParagraph"/>
+        <w:numPr>
+          <w:ilvl w:val="0"/>
+          <w:numId w:val="3"/>
+        </w:numPr>
+        <w:spacing w:after="0" w:line="240" w:lineRule="auto"/>
+        <w:rPr>
+          <w:rFonts w:eastAsia="Times New Roman" w:cstheme="minorHAnsi"/>
+        </w:rPr>
+      </w:pPr>
       <w:r>
         <w:rPr>
           <w:rFonts w:eastAsia="Times New Roman" w:cstheme="minorHAnsi"/>
           <w:color w:val="000000"/>
         </w:rPr>
-        <w:t>uvicorn</w:t>
-      </w:r>
-      <w:proofErr w:type="spellEnd"/>
+        <w:t>pip install -U langchain</w:t>
+      </w:r>
     </w:p>
     <w:p>
       <w:pPr>
@@ -163,53 +243,187 @@
           <w:rFonts w:eastAsia="Times New Roman" w:cstheme="minorHAnsi"/>
           <w:color w:val="000000"/>
         </w:rPr>
+        <w:t>pip install -U langchain langchain-community</w:t>
+      </w:r>
+    </w:p>
+    <w:p>
+      <w:pPr>
+        <w:pStyle w:val="ListParagraph"/>
+        <w:numPr>
+          <w:ilvl w:val="0"/>
+          <w:numId w:val="3"/>
+        </w:numPr>
+        <w:spacing w:after="0" w:line="240" w:lineRule="auto"/>
+        <w:rPr>
+          <w:rFonts w:eastAsia="Times New Roman" w:cstheme="minorHAnsi"/>
+        </w:rPr>
+      </w:pPr>
+      <w:r>
+        <w:rPr>
+          <w:rFonts w:eastAsia="Times New Roman" w:cstheme="minorHAnsi"/>
+          <w:color w:val="000000"/>
+        </w:rPr>
+        <w:t>pip install langchain-google-genai</w:t>
+      </w:r>
+    </w:p>
+    <w:p>
+      <w:pPr>
+        <w:pStyle w:val="ListParagraph"/>
+        <w:numPr>
+          <w:ilvl w:val="0"/>
+          <w:numId w:val="3"/>
+        </w:numPr>
+        <w:spacing w:after="0" w:line="240" w:lineRule="auto"/>
+        <w:rPr>
+          <w:rFonts w:eastAsia="Times New Roman" w:cstheme="minorHAnsi"/>
+        </w:rPr>
+      </w:pPr>
+      <w:r>
+        <w:rPr>
+          <w:rFonts w:eastAsia="Times New Roman" w:cstheme="minorHAnsi"/>
+          <w:color w:val="000000"/>
+        </w:rPr>
+        <w:t>pip install langchain-cohere</w:t>
+      </w:r>
+    </w:p>
+    <w:p>
+      <w:pPr>
+        <w:pStyle w:val="ListParagraph"/>
+        <w:numPr>
+          <w:ilvl w:val="0"/>
+          <w:numId w:val="3"/>
+        </w:numPr>
+        <w:spacing w:after="0" w:line="240" w:lineRule="auto"/>
+        <w:rPr>
+          <w:rFonts w:eastAsia="Times New Roman" w:cstheme="minorHAnsi"/>
+          <w:color w:val="000000"/>
+        </w:rPr>
+      </w:pPr>
+      <w:r>
+        <w:rPr>
+          <w:rFonts w:eastAsia="Times New Roman" w:cstheme="minorHAnsi"/>
+          <w:color w:val="000000"/>
+        </w:rPr>
+        <w:t>pip install chromadb</w:t>
+      </w:r>
+    </w:p>
+    <w:p>
+      <w:pPr>
+        <w:pStyle w:val="ListParagraph"/>
+        <w:numPr>
+          <w:ilvl w:val="0"/>
+          <w:numId w:val="3"/>
+        </w:numPr>
+        <w:spacing w:after="0" w:line="240" w:lineRule="auto"/>
+        <w:rPr>
+          <w:rFonts w:eastAsia="Times New Roman" w:cstheme="minorHAnsi"/>
+        </w:rPr>
+      </w:pPr>
+      <w:r>
+        <w:rPr>
+          <w:rFonts w:eastAsia="Times New Roman" w:cstheme="minorHAnsi"/>
+        </w:rPr>
+        <w:t>pip install autogen</w:t>
+      </w:r>
+    </w:p>
+    <w:p>
+      <w:pPr>
+        <w:pStyle w:val="ListParagraph"/>
+        <w:numPr>
+          <w:ilvl w:val="0"/>
+          <w:numId w:val="3"/>
+        </w:numPr>
+        <w:spacing w:after="0" w:line="240" w:lineRule="auto"/>
+        <w:rPr>
+          <w:rFonts w:eastAsia="Times New Roman" w:cstheme="minorHAnsi"/>
+        </w:rPr>
+      </w:pPr>
+      <w:r>
+        <w:rPr>
+          <w:rFonts w:eastAsia="Times New Roman" w:cstheme="minorHAnsi"/>
+        </w:rPr>
+        <w:t>pip install tensorflow</w:t>
+      </w:r>
+    </w:p>
+    <w:p>
+      <w:pPr>
+        <w:pStyle w:val="ListParagraph"/>
+        <w:numPr>
+          <w:ilvl w:val="0"/>
+          <w:numId w:val="3"/>
+        </w:numPr>
+        <w:spacing w:after="0" w:line="240" w:lineRule="auto"/>
+        <w:rPr>
+          <w:rFonts w:eastAsia="Times New Roman" w:cstheme="minorHAnsi"/>
+        </w:rPr>
+      </w:pPr>
+      <w:r>
+        <w:rPr>
+          <w:rFonts w:eastAsia="Times New Roman" w:cstheme="minorHAnsi"/>
+        </w:rPr>
+        <w:t>pip install transformers</w:t>
+      </w:r>
+    </w:p>
+    <w:p>
+      <w:pPr>
+        <w:pStyle w:val="ListParagraph"/>
+        <w:numPr>
+          <w:ilvl w:val="0"/>
+          <w:numId w:val="3"/>
+        </w:numPr>
+        <w:spacing w:after="0" w:line="240" w:lineRule="auto"/>
+        <w:rPr>
+          <w:rFonts w:eastAsia="Times New Roman" w:cstheme="minorHAnsi"/>
+        </w:rPr>
+      </w:pPr>
+      <w:r>
+        <w:rPr>
+          <w:rFonts w:eastAsia="Times New Roman" w:cstheme="minorHAnsi"/>
+        </w:rPr>
+        <w:t>pip install tf-keras</w:t>
+      </w:r>
+    </w:p>
+    <w:p>
+      <w:pPr>
+        <w:pStyle w:val="ListParagraph"/>
+        <w:numPr>
+          <w:ilvl w:val="0"/>
+          <w:numId w:val="3"/>
+        </w:numPr>
+        <w:spacing w:after="0" w:line="240" w:lineRule="auto"/>
+        <w:rPr>
+          <w:rFonts w:eastAsia="Times New Roman" w:cstheme="minorHAnsi"/>
+          <w:lang w:val="en-IN"/>
+        </w:rPr>
+      </w:pPr>
+      <w:r>
+        <w:rPr>
+          <w:rFonts w:eastAsia="Times New Roman" w:cstheme="minorHAnsi"/>
+        </w:rPr>
         <w:t xml:space="preserve">pip install </w:t>
       </w:r>
-      <w:proofErr w:type="spellStart"/>
-      <w:r>
-        <w:rPr>
-          <w:rFonts w:eastAsia="Times New Roman" w:cstheme="minorHAnsi"/>
-          <w:color w:val="000000"/>
-        </w:rPr>
-        <w:t>crewai_tools</w:t>
-      </w:r>
-      <w:proofErr w:type="spellEnd"/>
-    </w:p>
-    <w:p>
-      <w:pPr>
-        <w:pStyle w:val="ListParagraph"/>
-        <w:numPr>
-          <w:ilvl w:val="0"/>
-          <w:numId w:val="3"/>
-        </w:numPr>
+      <w:r>
+        <w:rPr>
+          <w:rFonts w:eastAsia="Times New Roman" w:cstheme="minorHAnsi"/>
+          <w:lang w:val="en-IN"/>
+        </w:rPr>
+        <w:t>flask_socketio</w:t>
+      </w:r>
+    </w:p>
+    <w:p>
+      <w:pPr>
         <w:spacing w:after="0" w:line="240" w:lineRule="auto"/>
         <w:rPr>
           <w:rFonts w:eastAsia="Times New Roman" w:cstheme="minorHAnsi"/>
         </w:rPr>
       </w:pPr>
-      <w:r>
-        <w:rPr>
-          <w:rFonts w:eastAsia="Times New Roman" w:cstheme="minorHAnsi"/>
-          <w:color w:val="000000"/>
-        </w:rPr>
-        <w:t xml:space="preserve">pip install </w:t>
-      </w:r>
-      <w:proofErr w:type="spellStart"/>
-      <w:r>
-        <w:rPr>
-          <w:rFonts w:eastAsia="Times New Roman" w:cstheme="minorHAnsi"/>
-          <w:color w:val="000000"/>
-        </w:rPr>
-        <w:t>fastapi</w:t>
-      </w:r>
-      <w:proofErr w:type="spellEnd"/>
-    </w:p>
-    <w:p>
-      <w:pPr>
-        <w:pStyle w:val="ListParagraph"/>
-        <w:numPr>
-          <w:ilvl w:val="0"/>
-          <w:numId w:val="3"/>
+    </w:p>
+    <w:p>
+      <w:pPr>
+        <w:pStyle w:val="ListParagraph"/>
+        <w:numPr>
+          <w:ilvl w:val="0"/>
+          <w:numId w:val="5"/>
         </w:numPr>
         <w:spacing w:after="0" w:line="240" w:lineRule="auto"/>
         <w:rPr>
@@ -219,347 +433,26 @@
       <w:r>
         <w:rPr>
           <w:rFonts w:eastAsia="Times New Roman" w:cstheme="minorHAnsi"/>
-          <w:color w:val="000000"/>
-        </w:rPr>
-        <w:t xml:space="preserve">pip install </w:t>
-      </w:r>
-      <w:proofErr w:type="spellStart"/>
-      <w:r>
-        <w:rPr>
-          <w:rFonts w:eastAsia="Times New Roman" w:cstheme="minorHAnsi"/>
-          <w:color w:val="000000"/>
-        </w:rPr>
-        <w:t>jsons</w:t>
-      </w:r>
-      <w:proofErr w:type="spellEnd"/>
-    </w:p>
-    <w:p>
-      <w:pPr>
-        <w:pStyle w:val="ListParagraph"/>
-        <w:numPr>
-          <w:ilvl w:val="0"/>
-          <w:numId w:val="3"/>
-        </w:numPr>
-        <w:spacing w:after="0" w:line="240" w:lineRule="auto"/>
-        <w:rPr>
-          <w:rFonts w:eastAsia="Times New Roman" w:cstheme="minorHAnsi"/>
-        </w:rPr>
-      </w:pPr>
-      <w:r>
-        <w:rPr>
-          <w:rFonts w:eastAsia="Times New Roman" w:cstheme="minorHAnsi"/>
-          <w:color w:val="000000"/>
-        </w:rPr>
-        <w:t xml:space="preserve">pip install -U </w:t>
-      </w:r>
-      <w:proofErr w:type="spellStart"/>
-      <w:r>
-        <w:rPr>
-          <w:rFonts w:eastAsia="Times New Roman" w:cstheme="minorHAnsi"/>
-          <w:color w:val="000000"/>
-        </w:rPr>
-        <w:t>langchain</w:t>
-      </w:r>
-      <w:proofErr w:type="spellEnd"/>
-    </w:p>
-    <w:p>
-      <w:pPr>
-        <w:pStyle w:val="ListParagraph"/>
-        <w:numPr>
-          <w:ilvl w:val="0"/>
-          <w:numId w:val="3"/>
-        </w:numPr>
-        <w:spacing w:after="0" w:line="240" w:lineRule="auto"/>
-        <w:rPr>
-          <w:rFonts w:eastAsia="Times New Roman" w:cstheme="minorHAnsi"/>
-        </w:rPr>
-      </w:pPr>
-      <w:r>
-        <w:rPr>
-          <w:rFonts w:eastAsia="Times New Roman" w:cstheme="minorHAnsi"/>
-          <w:color w:val="000000"/>
-        </w:rPr>
-        <w:t xml:space="preserve">pip install -U </w:t>
-      </w:r>
-      <w:proofErr w:type="spellStart"/>
-      <w:r>
-        <w:rPr>
-          <w:rFonts w:eastAsia="Times New Roman" w:cstheme="minorHAnsi"/>
-          <w:color w:val="000000"/>
-        </w:rPr>
-        <w:t>langchain</w:t>
-      </w:r>
-      <w:proofErr w:type="spellEnd"/>
-      <w:r>
-        <w:rPr>
-          <w:rFonts w:eastAsia="Times New Roman" w:cstheme="minorHAnsi"/>
-          <w:color w:val="000000"/>
-        </w:rPr>
-        <w:t xml:space="preserve"> </w:t>
-      </w:r>
-      <w:proofErr w:type="spellStart"/>
-      <w:r>
-        <w:rPr>
-          <w:rFonts w:eastAsia="Times New Roman" w:cstheme="minorHAnsi"/>
-          <w:color w:val="000000"/>
-        </w:rPr>
-        <w:t>langchain</w:t>
-      </w:r>
-      <w:proofErr w:type="spellEnd"/>
-      <w:r>
-        <w:rPr>
-          <w:rFonts w:eastAsia="Times New Roman" w:cstheme="minorHAnsi"/>
-          <w:color w:val="000000"/>
-        </w:rPr>
-        <w:t>-community</w:t>
-      </w:r>
-    </w:p>
-    <w:p>
-      <w:pPr>
-        <w:pStyle w:val="ListParagraph"/>
-        <w:numPr>
-          <w:ilvl w:val="0"/>
-          <w:numId w:val="3"/>
-        </w:numPr>
-        <w:spacing w:after="0" w:line="240" w:lineRule="auto"/>
-        <w:rPr>
-          <w:rFonts w:eastAsia="Times New Roman" w:cstheme="minorHAnsi"/>
-        </w:rPr>
-      </w:pPr>
-      <w:r>
-        <w:rPr>
-          <w:rFonts w:eastAsia="Times New Roman" w:cstheme="minorHAnsi"/>
-          <w:color w:val="000000"/>
-        </w:rPr>
-        <w:t xml:space="preserve">pip install </w:t>
-      </w:r>
-      <w:proofErr w:type="spellStart"/>
-      <w:r>
-        <w:rPr>
-          <w:rFonts w:eastAsia="Times New Roman" w:cstheme="minorHAnsi"/>
-          <w:color w:val="000000"/>
-        </w:rPr>
-        <w:t>langchain</w:t>
-      </w:r>
-      <w:proofErr w:type="spellEnd"/>
-      <w:r>
-        <w:rPr>
-          <w:rFonts w:eastAsia="Times New Roman" w:cstheme="minorHAnsi"/>
-          <w:color w:val="000000"/>
-        </w:rPr>
-        <w:t>-google-</w:t>
-      </w:r>
-      <w:proofErr w:type="spellStart"/>
-      <w:r>
-        <w:rPr>
-          <w:rFonts w:eastAsia="Times New Roman" w:cstheme="minorHAnsi"/>
-          <w:color w:val="000000"/>
-        </w:rPr>
-        <w:t>genai</w:t>
-      </w:r>
-      <w:proofErr w:type="spellEnd"/>
-    </w:p>
-    <w:p>
-      <w:pPr>
-        <w:pStyle w:val="ListParagraph"/>
-        <w:numPr>
-          <w:ilvl w:val="0"/>
-          <w:numId w:val="3"/>
-        </w:numPr>
-        <w:spacing w:after="0" w:line="240" w:lineRule="auto"/>
-        <w:rPr>
-          <w:rFonts w:eastAsia="Times New Roman" w:cstheme="minorHAnsi"/>
-        </w:rPr>
-      </w:pPr>
-      <w:r>
-        <w:rPr>
-          <w:rFonts w:eastAsia="Times New Roman" w:cstheme="minorHAnsi"/>
-          <w:color w:val="000000"/>
-        </w:rPr>
-        <w:t xml:space="preserve">pip install </w:t>
-      </w:r>
-      <w:proofErr w:type="spellStart"/>
-      <w:r>
-        <w:rPr>
-          <w:rFonts w:eastAsia="Times New Roman" w:cstheme="minorHAnsi"/>
-          <w:color w:val="000000"/>
-        </w:rPr>
-        <w:t>langchain</w:t>
-      </w:r>
-      <w:proofErr w:type="spellEnd"/>
-      <w:r>
-        <w:rPr>
-          <w:rFonts w:eastAsia="Times New Roman" w:cstheme="minorHAnsi"/>
-          <w:color w:val="000000"/>
-        </w:rPr>
-        <w:t>-cohere</w:t>
-      </w:r>
-    </w:p>
-    <w:p>
-      <w:pPr>
-        <w:pStyle w:val="ListParagraph"/>
-        <w:numPr>
-          <w:ilvl w:val="0"/>
-          <w:numId w:val="3"/>
-        </w:numPr>
-        <w:spacing w:after="0" w:line="240" w:lineRule="auto"/>
-        <w:rPr>
-          <w:rFonts w:eastAsia="Times New Roman" w:cstheme="minorHAnsi"/>
-          <w:color w:val="000000"/>
-        </w:rPr>
-      </w:pPr>
-      <w:r>
-        <w:rPr>
-          <w:rFonts w:eastAsia="Times New Roman" w:cstheme="minorHAnsi"/>
-          <w:color w:val="000000"/>
-        </w:rPr>
-        <w:t xml:space="preserve">pip install </w:t>
-      </w:r>
-      <w:proofErr w:type="spellStart"/>
-      <w:r>
-        <w:rPr>
-          <w:rFonts w:eastAsia="Times New Roman" w:cstheme="minorHAnsi"/>
-          <w:color w:val="000000"/>
-        </w:rPr>
-        <w:t>chromadb</w:t>
-      </w:r>
-      <w:proofErr w:type="spellEnd"/>
-    </w:p>
-    <w:p>
-      <w:pPr>
-        <w:pStyle w:val="ListParagraph"/>
-        <w:numPr>
-          <w:ilvl w:val="0"/>
-          <w:numId w:val="3"/>
-        </w:numPr>
-        <w:spacing w:after="0" w:line="240" w:lineRule="auto"/>
-        <w:rPr>
-          <w:rFonts w:eastAsia="Times New Roman" w:cstheme="minorHAnsi"/>
-        </w:rPr>
-      </w:pPr>
-      <w:r>
-        <w:rPr>
-          <w:rFonts w:eastAsia="Times New Roman" w:cstheme="minorHAnsi"/>
-        </w:rPr>
-        <w:t xml:space="preserve">pip install </w:t>
-      </w:r>
-      <w:proofErr w:type="spellStart"/>
-      <w:r>
-        <w:rPr>
-          <w:rFonts w:eastAsia="Times New Roman" w:cstheme="minorHAnsi"/>
-        </w:rPr>
-        <w:t>autogen</w:t>
-      </w:r>
-      <w:proofErr w:type="spellEnd"/>
-    </w:p>
-    <w:p>
-      <w:pPr>
-        <w:pStyle w:val="ListParagraph"/>
-        <w:numPr>
-          <w:ilvl w:val="0"/>
-          <w:numId w:val="3"/>
-        </w:numPr>
-        <w:spacing w:after="0" w:line="240" w:lineRule="auto"/>
-        <w:rPr>
-          <w:rFonts w:eastAsia="Times New Roman" w:cstheme="minorHAnsi"/>
-        </w:rPr>
-      </w:pPr>
-      <w:r>
-        <w:rPr>
-          <w:rFonts w:eastAsia="Times New Roman" w:cstheme="minorHAnsi"/>
-        </w:rPr>
-        <w:t xml:space="preserve">pip install </w:t>
-      </w:r>
-      <w:proofErr w:type="spellStart"/>
-      <w:r>
-        <w:rPr>
-          <w:rFonts w:eastAsia="Times New Roman" w:cstheme="minorHAnsi"/>
-        </w:rPr>
-        <w:t>tensorflow</w:t>
-      </w:r>
-      <w:proofErr w:type="spellEnd"/>
-    </w:p>
-    <w:p>
-      <w:pPr>
-        <w:pStyle w:val="ListParagraph"/>
-        <w:numPr>
-          <w:ilvl w:val="0"/>
-          <w:numId w:val="3"/>
-        </w:numPr>
-        <w:spacing w:after="0" w:line="240" w:lineRule="auto"/>
-        <w:rPr>
-          <w:rFonts w:eastAsia="Times New Roman" w:cstheme="minorHAnsi"/>
-        </w:rPr>
-      </w:pPr>
-      <w:r>
-        <w:rPr>
-          <w:rFonts w:eastAsia="Times New Roman" w:cstheme="minorHAnsi"/>
-        </w:rPr>
-        <w:t>pip install transformers</w:t>
-      </w:r>
-    </w:p>
-    <w:p>
-      <w:pPr>
-        <w:pStyle w:val="ListParagraph"/>
-        <w:numPr>
-          <w:ilvl w:val="0"/>
-          <w:numId w:val="3"/>
-        </w:numPr>
-        <w:spacing w:after="0" w:line="240" w:lineRule="auto"/>
-        <w:rPr>
-          <w:rFonts w:eastAsia="Times New Roman" w:cstheme="minorHAnsi"/>
-        </w:rPr>
-      </w:pPr>
-      <w:r>
-        <w:rPr>
-          <w:rFonts w:eastAsia="Times New Roman" w:cstheme="minorHAnsi"/>
-        </w:rPr>
-        <w:t xml:space="preserve">pip install </w:t>
-      </w:r>
-      <w:proofErr w:type="spellStart"/>
-      <w:r>
-        <w:rPr>
-          <w:rFonts w:eastAsia="Times New Roman" w:cstheme="minorHAnsi"/>
-        </w:rPr>
-        <w:t>tf-keras</w:t>
-      </w:r>
-      <w:proofErr w:type="spellEnd"/>
-    </w:p>
-    <w:p>
-      <w:pPr>
-        <w:spacing w:after="0" w:line="240" w:lineRule="auto"/>
-        <w:rPr>
-          <w:rFonts w:eastAsia="Times New Roman" w:cstheme="minorHAnsi"/>
-        </w:rPr>
-      </w:pPr>
-    </w:p>
-    <w:p>
-      <w:pPr>
-        <w:rPr>
-          <w:rFonts w:cstheme="minorHAnsi"/>
-        </w:rPr>
-      </w:pPr>
-      <w:r>
-        <w:rPr>
-          <w:rFonts w:eastAsia="Times New Roman" w:cstheme="minorHAnsi"/>
-        </w:rPr>
-        <w:t xml:space="preserve">Now, start the server using command python –m </w:t>
-      </w:r>
-      <w:proofErr w:type="spellStart"/>
-      <w:proofErr w:type="gramStart"/>
-      <w:r>
-        <w:rPr>
-          <w:rFonts w:eastAsia="Times New Roman" w:cstheme="minorHAnsi"/>
-        </w:rPr>
-        <w:t>uvicorn:main</w:t>
-      </w:r>
-      <w:proofErr w:type="spellEnd"/>
-      <w:proofErr w:type="gramEnd"/>
-      <w:r>
-        <w:rPr>
-          <w:rFonts w:eastAsia="Times New Roman" w:cstheme="minorHAnsi"/>
-        </w:rPr>
-        <w:t xml:space="preserve"> app –reload</w:t>
+        </w:rPr>
+        <w:t>We need to run the service class as its main method generates the embeddings for the incident data. So run the command “py .\incqueryservice.py”. This will be a one time task which might need to be periodically re-run to refresh the incident data.</w:t>
+      </w:r>
+    </w:p>
+    <w:p>
+      <w:pPr>
+        <w:pStyle w:val="ListParagraph"/>
+        <w:numPr>
+          <w:ilvl w:val="0"/>
+          <w:numId w:val="5"/>
+        </w:numPr>
+        <w:rPr>
+          <w:rFonts w:cstheme="minorHAnsi"/>
+        </w:rPr>
+      </w:pPr>
+      <w:r>
+        <w:rPr>
+          <w:rFonts w:eastAsia="Times New Roman" w:cstheme="minorHAnsi"/>
+        </w:rPr>
+        <w:t>Now, start the server using command python –m uvicorn:main app –reload</w:t>
       </w:r>
     </w:p>
     <w:p>
@@ -603,145 +496,7 @@
           <w:sz w:val="22"/>
           <w:szCs w:val="22"/>
         </w:rPr>
-        <w:t>visit the </w:t>
-      </w:r>
-      <w:hyperlink r:id="rId5" w:history="1">
-        <w:r>
-          <w:rPr>
-            <w:rStyle w:val="Hyperlink"/>
-            <w:rFonts w:asciiTheme="minorHAnsi" w:hAnsiTheme="minorHAnsi" w:cstheme="minorHAnsi"/>
-            <w:sz w:val="22"/>
-            <w:szCs w:val="22"/>
-          </w:rPr>
-          <w:t>Lovable Project</w:t>
-        </w:r>
-      </w:hyperlink>
-      <w:r>
-        <w:rPr>
-          <w:rFonts w:asciiTheme="minorHAnsi" w:hAnsiTheme="minorHAnsi" w:cstheme="minorHAnsi"/>
-          <w:color w:val="1F2328"/>
-          <w:sz w:val="22"/>
-          <w:szCs w:val="22"/>
-        </w:rPr>
-        <w:t> and start prompting.</w:t>
-      </w:r>
-    </w:p>
-    <w:p>
-      <w:pPr>
-        <w:pStyle w:val="NormalWeb"/>
-        <w:numPr>
-          <w:ilvl w:val="0"/>
-          <w:numId w:val="2"/>
-        </w:numPr>
-        <w:shd w:val="clear" w:color="auto" w:fill="FFFFFF"/>
-        <w:spacing w:before="0" w:beforeAutospacing="0"/>
-        <w:rPr>
-          <w:rFonts w:asciiTheme="minorHAnsi" w:hAnsiTheme="minorHAnsi" w:cstheme="minorHAnsi"/>
-          <w:color w:val="1F2328"/>
-          <w:sz w:val="22"/>
-          <w:szCs w:val="22"/>
-        </w:rPr>
-      </w:pPr>
-      <w:r>
-        <w:rPr>
-          <w:rFonts w:asciiTheme="minorHAnsi" w:hAnsiTheme="minorHAnsi" w:cstheme="minorHAnsi"/>
-          <w:color w:val="1F2328"/>
-          <w:sz w:val="22"/>
-          <w:szCs w:val="22"/>
-        </w:rPr>
-        <w:t xml:space="preserve">Changes made via Lovable will be committed automatically to </w:t>
-      </w:r>
-      <w:proofErr w:type="spellStart"/>
-      <w:r>
-        <w:rPr>
-          <w:rFonts w:asciiTheme="minorHAnsi" w:hAnsiTheme="minorHAnsi" w:cstheme="minorHAnsi"/>
-          <w:color w:val="1F2328"/>
-          <w:sz w:val="22"/>
-          <w:szCs w:val="22"/>
-        </w:rPr>
-        <w:t>github</w:t>
-      </w:r>
-      <w:proofErr w:type="spellEnd"/>
-      <w:r>
-        <w:rPr>
-          <w:rFonts w:asciiTheme="minorHAnsi" w:hAnsiTheme="minorHAnsi" w:cstheme="minorHAnsi"/>
-          <w:color w:val="1F2328"/>
-          <w:sz w:val="22"/>
-          <w:szCs w:val="22"/>
-        </w:rPr>
-        <w:t xml:space="preserve"> repo.</w:t>
-      </w:r>
-    </w:p>
-    <w:p>
-      <w:pPr>
-        <w:pStyle w:val="NormalWeb"/>
-        <w:numPr>
-          <w:ilvl w:val="0"/>
-          <w:numId w:val="2"/>
-        </w:numPr>
-        <w:shd w:val="clear" w:color="auto" w:fill="FFFFFF"/>
-        <w:spacing w:before="0" w:beforeAutospacing="0"/>
-        <w:rPr>
-          <w:rFonts w:asciiTheme="minorHAnsi" w:hAnsiTheme="minorHAnsi" w:cstheme="minorHAnsi"/>
-          <w:color w:val="1F2328"/>
-          <w:sz w:val="22"/>
-          <w:szCs w:val="22"/>
-        </w:rPr>
-      </w:pPr>
-      <w:r>
-        <w:rPr>
-          <w:rFonts w:asciiTheme="minorHAnsi" w:hAnsiTheme="minorHAnsi" w:cstheme="minorHAnsi"/>
-          <w:color w:val="1F2328"/>
-          <w:sz w:val="22"/>
-          <w:szCs w:val="22"/>
-        </w:rPr>
-        <w:t>If we want to work locally using your own IDE, you can clone this repo and push changes. Pushed changes will also be reflected in Lovable.</w:t>
-      </w:r>
-    </w:p>
-    <w:p>
-      <w:pPr>
-        <w:pStyle w:val="NormalWeb"/>
-        <w:numPr>
-          <w:ilvl w:val="0"/>
-          <w:numId w:val="2"/>
-        </w:numPr>
-        <w:shd w:val="clear" w:color="auto" w:fill="FFFFFF"/>
-        <w:spacing w:before="0" w:beforeAutospacing="0"/>
-        <w:rPr>
-          <w:rFonts w:asciiTheme="minorHAnsi" w:hAnsiTheme="minorHAnsi" w:cstheme="minorHAnsi"/>
-          <w:color w:val="1F2328"/>
-          <w:sz w:val="22"/>
-          <w:szCs w:val="22"/>
-        </w:rPr>
-      </w:pPr>
-      <w:r>
-        <w:rPr>
-          <w:rFonts w:asciiTheme="minorHAnsi" w:hAnsiTheme="minorHAnsi" w:cstheme="minorHAnsi"/>
-          <w:color w:val="1F2328"/>
-          <w:sz w:val="22"/>
-          <w:szCs w:val="22"/>
-        </w:rPr>
-        <w:t xml:space="preserve">The only requirement is having Node.js &amp; </w:t>
-      </w:r>
-      <w:proofErr w:type="spellStart"/>
-      <w:r>
-        <w:rPr>
-          <w:rFonts w:asciiTheme="minorHAnsi" w:hAnsiTheme="minorHAnsi" w:cstheme="minorHAnsi"/>
-          <w:color w:val="1F2328"/>
-          <w:sz w:val="22"/>
-          <w:szCs w:val="22"/>
-        </w:rPr>
-        <w:t>npm</w:t>
-      </w:r>
-      <w:proofErr w:type="spellEnd"/>
-      <w:r>
-        <w:rPr>
-          <w:rFonts w:asciiTheme="minorHAnsi" w:hAnsiTheme="minorHAnsi" w:cstheme="minorHAnsi"/>
-          <w:color w:val="1F2328"/>
-          <w:sz w:val="22"/>
-          <w:szCs w:val="22"/>
-        </w:rPr>
-        <w:t xml:space="preserve"> installed - </w:t>
+        <w:t>The only requirement is having Node.js &amp; npm installed - </w:t>
       </w:r>
       <w:hyperlink r:id="rId6" w:anchor="installing-and-updating" w:history="1">
         <w:r>
@@ -751,24 +506,17 @@
             <w:sz w:val="22"/>
             <w:szCs w:val="22"/>
           </w:rPr>
-          <w:t xml:space="preserve">install with </w:t>
+          <w:t>install with nvm</w:t>
         </w:r>
-        <w:proofErr w:type="spellStart"/>
-        <w:r>
-          <w:rPr>
-            <w:rStyle w:val="Hyperlink"/>
-            <w:rFonts w:asciiTheme="minorHAnsi" w:hAnsiTheme="minorHAnsi" w:cstheme="minorHAnsi"/>
-            <w:sz w:val="22"/>
-            <w:szCs w:val="22"/>
-          </w:rPr>
-          <w:t>nvm</w:t>
-        </w:r>
-        <w:proofErr w:type="spellEnd"/>
       </w:hyperlink>
     </w:p>
     <w:p>
       <w:pPr>
         <w:pStyle w:val="NormalWeb"/>
+        <w:numPr>
+          <w:ilvl w:val="0"/>
+          <w:numId w:val="2"/>
+        </w:numPr>
         <w:shd w:val="clear" w:color="auto" w:fill="FFFFFF"/>
         <w:spacing w:before="0" w:beforeAutospacing="0"/>
         <w:rPr>
@@ -785,20 +533,17 @@
           <w:sz w:val="22"/>
           <w:szCs w:val="22"/>
         </w:rPr>
-        <w:t>Run following comments.</w:t>
-      </w:r>
-    </w:p>
-    <w:p>
-      <w:pPr>
-        <w:pStyle w:val="NormalWeb"/>
-        <w:shd w:val="clear" w:color="auto" w:fill="FFFFFF"/>
+        <w:t>Install the necessary dependencies.</w:t>
+      </w:r>
+      <w:r>
         <w:rPr>
           <w:rFonts w:asciiTheme="minorHAnsi" w:hAnsiTheme="minorHAnsi" w:cstheme="minorHAnsi"/>
           <w:color w:val="1F2328"/>
           <w:sz w:val="22"/>
           <w:szCs w:val="22"/>
         </w:rPr>
-      </w:pPr>
+        <w:t xml:space="preserve"> - </w:t>
+      </w:r>
       <w:r>
         <w:rPr>
           <w:rFonts w:asciiTheme="minorHAnsi" w:hAnsiTheme="minorHAnsi" w:cstheme="minorHAnsi"/>
@@ -806,19 +551,25 @@
           <w:sz w:val="22"/>
           <w:szCs w:val="22"/>
         </w:rPr>
-        <w:t xml:space="preserve"># Step 1: Clone the repository using the project's </w:t>
-      </w:r>
-      <w:proofErr w:type="spellStart"/>
-      <w:r>
+        <w:t>npm i</w:t>
+      </w:r>
+    </w:p>
+    <w:p>
+      <w:pPr>
+        <w:pStyle w:val="NormalWeb"/>
+        <w:numPr>
+          <w:ilvl w:val="0"/>
+          <w:numId w:val="2"/>
+        </w:numPr>
+        <w:shd w:val="clear" w:color="auto" w:fill="FFFFFF"/>
+        <w:spacing w:before="0" w:beforeAutospacing="0"/>
         <w:rPr>
           <w:rFonts w:asciiTheme="minorHAnsi" w:hAnsiTheme="minorHAnsi" w:cstheme="minorHAnsi"/>
           <w:color w:val="1F2328"/>
           <w:sz w:val="22"/>
           <w:szCs w:val="22"/>
         </w:rPr>
-        <w:t>Git</w:t>
-      </w:r>
-      <w:proofErr w:type="spellEnd"/>
+      </w:pPr>
       <w:r>
         <w:rPr>
           <w:rFonts w:asciiTheme="minorHAnsi" w:hAnsiTheme="minorHAnsi" w:cstheme="minorHAnsi"/>
@@ -826,21 +577,17 @@
           <w:sz w:val="22"/>
           <w:szCs w:val="22"/>
         </w:rPr>
-        <w:t xml:space="preserve"> URL.</w:t>
-      </w:r>
-    </w:p>
-    <w:p>
-      <w:pPr>
-        <w:pStyle w:val="NormalWeb"/>
-        <w:shd w:val="clear" w:color="auto" w:fill="FFFFFF"/>
+        <w:t>Run front end server using command ‘</w:t>
+      </w:r>
+      <w:r>
         <w:rPr>
           <w:rFonts w:asciiTheme="minorHAnsi" w:hAnsiTheme="minorHAnsi" w:cstheme="minorHAnsi"/>
           <w:color w:val="1F2328"/>
           <w:sz w:val="22"/>
           <w:szCs w:val="22"/>
         </w:rPr>
-      </w:pPr>
-      <w:proofErr w:type="spellStart"/>
+        <w:t>npm run dev</w:t>
+      </w:r>
       <w:r>
         <w:rPr>
           <w:rFonts w:asciiTheme="minorHAnsi" w:hAnsiTheme="minorHAnsi" w:cstheme="minorHAnsi"/>
@@ -848,177 +595,7 @@
           <w:sz w:val="22"/>
           <w:szCs w:val="22"/>
         </w:rPr>
-        <w:t>git</w:t>
-      </w:r>
-      <w:proofErr w:type="spellEnd"/>
-      <w:r>
-        <w:rPr>
-          <w:rFonts w:asciiTheme="minorHAnsi" w:hAnsiTheme="minorHAnsi" w:cstheme="minorHAnsi"/>
-          <w:color w:val="1F2328"/>
-          <w:sz w:val="22"/>
-          <w:szCs w:val="22"/>
-        </w:rPr>
-        <w:t xml:space="preserve"> clone &lt;YOUR_GIT_URL&gt;</w:t>
-      </w:r>
-    </w:p>
-    <w:p>
-      <w:pPr>
-        <w:pStyle w:val="NormalWeb"/>
-        <w:shd w:val="clear" w:color="auto" w:fill="FFFFFF"/>
-        <w:rPr>
-          <w:rFonts w:asciiTheme="minorHAnsi" w:hAnsiTheme="minorHAnsi" w:cstheme="minorHAnsi"/>
-          <w:color w:val="1F2328"/>
-          <w:sz w:val="22"/>
-          <w:szCs w:val="22"/>
-        </w:rPr>
-      </w:pPr>
-      <w:r>
-        <w:rPr>
-          <w:rFonts w:asciiTheme="minorHAnsi" w:hAnsiTheme="minorHAnsi" w:cstheme="minorHAnsi"/>
-          <w:color w:val="1F2328"/>
-          <w:sz w:val="22"/>
-          <w:szCs w:val="22"/>
-        </w:rPr>
-        <w:t># Step 2: Navigate to the project directory.</w:t>
-      </w:r>
-    </w:p>
-    <w:p>
-      <w:pPr>
-        <w:pStyle w:val="NormalWeb"/>
-        <w:shd w:val="clear" w:color="auto" w:fill="FFFFFF"/>
-        <w:rPr>
-          <w:rFonts w:asciiTheme="minorHAnsi" w:hAnsiTheme="minorHAnsi" w:cstheme="minorHAnsi"/>
-          <w:color w:val="1F2328"/>
-          <w:sz w:val="22"/>
-          <w:szCs w:val="22"/>
-        </w:rPr>
-      </w:pPr>
-      <w:r>
-        <w:rPr>
-          <w:rFonts w:asciiTheme="minorHAnsi" w:hAnsiTheme="minorHAnsi" w:cstheme="minorHAnsi"/>
-          <w:color w:val="1F2328"/>
-          <w:sz w:val="22"/>
-          <w:szCs w:val="22"/>
-        </w:rPr>
-        <w:t>cd &lt;YOUR_PROJECT_NAME&gt;</w:t>
-      </w:r>
-    </w:p>
-    <w:p>
-      <w:pPr>
-        <w:pStyle w:val="NormalWeb"/>
-        <w:shd w:val="clear" w:color="auto" w:fill="FFFFFF"/>
-        <w:rPr>
-          <w:rFonts w:asciiTheme="minorHAnsi" w:hAnsiTheme="minorHAnsi" w:cstheme="minorHAnsi"/>
-          <w:color w:val="1F2328"/>
-          <w:sz w:val="22"/>
-          <w:szCs w:val="22"/>
-        </w:rPr>
-      </w:pPr>
-      <w:r>
-        <w:rPr>
-          <w:rFonts w:asciiTheme="minorHAnsi" w:hAnsiTheme="minorHAnsi" w:cstheme="minorHAnsi"/>
-          <w:color w:val="1F2328"/>
-          <w:sz w:val="22"/>
-          <w:szCs w:val="22"/>
-        </w:rPr>
-        <w:t># Step 3: Install the necessary dependencies.</w:t>
-      </w:r>
-    </w:p>
-    <w:p>
-      <w:pPr>
-        <w:pStyle w:val="NormalWeb"/>
-        <w:shd w:val="clear" w:color="auto" w:fill="FFFFFF"/>
-        <w:rPr>
-          <w:rFonts w:asciiTheme="minorHAnsi" w:hAnsiTheme="minorHAnsi" w:cstheme="minorHAnsi"/>
-          <w:color w:val="1F2328"/>
-          <w:sz w:val="22"/>
-          <w:szCs w:val="22"/>
-        </w:rPr>
-      </w:pPr>
-      <w:proofErr w:type="spellStart"/>
-      <w:r>
-        <w:rPr>
-          <w:rFonts w:asciiTheme="minorHAnsi" w:hAnsiTheme="minorHAnsi" w:cstheme="minorHAnsi"/>
-          <w:color w:val="1F2328"/>
-          <w:sz w:val="22"/>
-          <w:szCs w:val="22"/>
-        </w:rPr>
-        <w:t>npm</w:t>
-      </w:r>
-      <w:proofErr w:type="spellEnd"/>
-      <w:r>
-        <w:rPr>
-          <w:rFonts w:asciiTheme="minorHAnsi" w:hAnsiTheme="minorHAnsi" w:cstheme="minorHAnsi"/>
-          <w:color w:val="1F2328"/>
-          <w:sz w:val="22"/>
-          <w:szCs w:val="22"/>
-        </w:rPr>
-        <w:t xml:space="preserve"> </w:t>
-      </w:r>
-      <w:proofErr w:type="spellStart"/>
-      <w:r>
-        <w:rPr>
-          <w:rFonts w:asciiTheme="minorHAnsi" w:hAnsiTheme="minorHAnsi" w:cstheme="minorHAnsi"/>
-          <w:color w:val="1F2328"/>
-          <w:sz w:val="22"/>
-          <w:szCs w:val="22"/>
-        </w:rPr>
-        <w:t>i</w:t>
-      </w:r>
-      <w:proofErr w:type="spellEnd"/>
-    </w:p>
-    <w:p>
-      <w:pPr>
-        <w:pStyle w:val="NormalWeb"/>
-        <w:shd w:val="clear" w:color="auto" w:fill="FFFFFF"/>
-        <w:rPr>
-          <w:rFonts w:asciiTheme="minorHAnsi" w:hAnsiTheme="minorHAnsi" w:cstheme="minorHAnsi"/>
-          <w:color w:val="1F2328"/>
-          <w:sz w:val="22"/>
-          <w:szCs w:val="22"/>
-        </w:rPr>
-      </w:pPr>
-      <w:r>
-        <w:rPr>
-          <w:rFonts w:asciiTheme="minorHAnsi" w:hAnsiTheme="minorHAnsi" w:cstheme="minorHAnsi"/>
-          <w:color w:val="1F2328"/>
-          <w:sz w:val="22"/>
-          <w:szCs w:val="22"/>
-        </w:rPr>
-        <w:t># Step 4: Start the development server with auto-reloading and an instant preview.</w:t>
-      </w:r>
-    </w:p>
-    <w:p>
-      <w:pPr>
-        <w:pStyle w:val="NormalWeb"/>
-        <w:shd w:val="clear" w:color="auto" w:fill="FFFFFF"/>
-        <w:spacing w:before="0" w:beforeAutospacing="0"/>
-        <w:rPr>
-          <w:rFonts w:asciiTheme="minorHAnsi" w:hAnsiTheme="minorHAnsi" w:cstheme="minorHAnsi"/>
-          <w:color w:val="1F2328"/>
-          <w:sz w:val="22"/>
-          <w:szCs w:val="22"/>
-        </w:rPr>
-      </w:pPr>
-      <w:proofErr w:type="spellStart"/>
-      <w:r>
-        <w:rPr>
-          <w:rFonts w:asciiTheme="minorHAnsi" w:hAnsiTheme="minorHAnsi" w:cstheme="minorHAnsi"/>
-          <w:color w:val="1F2328"/>
-          <w:sz w:val="22"/>
-          <w:szCs w:val="22"/>
-        </w:rPr>
-        <w:t>npm</w:t>
-      </w:r>
-      <w:proofErr w:type="spellEnd"/>
-      <w:r>
-        <w:rPr>
-          <w:rFonts w:asciiTheme="minorHAnsi" w:hAnsiTheme="minorHAnsi" w:cstheme="minorHAnsi"/>
-          <w:color w:val="1F2328"/>
-          <w:sz w:val="22"/>
-          <w:szCs w:val="22"/>
-        </w:rPr>
-        <w:t xml:space="preserve"> run dev</w:t>
+        <w:t>’</w:t>
       </w:r>
     </w:p>
     <w:p>
@@ -1036,7 +613,6 @@
           <w:sz w:val="22"/>
           <w:szCs w:val="22"/>
         </w:rPr>
-        <w:lastRenderedPageBreak/>
         <w:t>Health Check Module</w:t>
       </w:r>
     </w:p>
@@ -1091,7 +667,19 @@
         <w:rPr>
           <w:rFonts w:cstheme="minorHAnsi"/>
         </w:rPr>
-        <w:t>Start the Flask application locally by running the appropriate Python script.</w:t>
+        <w:t>Get inside folder ‘</w:t>
+      </w:r>
+      <w:r>
+        <w:rPr>
+          <w:rFonts w:cstheme="minorHAnsi"/>
+        </w:rPr>
+        <w:t>gaipl-train-test-split/tree/main/code/src</w:t>
+      </w:r>
+      <w:r>
+        <w:rPr>
+          <w:rFonts w:cstheme="minorHAnsi"/>
+        </w:rPr>
+        <w:t>’</w:t>
       </w:r>
     </w:p>
     <w:p>
@@ -1109,6 +697,30 @@
         <w:rPr>
           <w:rFonts w:cstheme="minorHAnsi"/>
         </w:rPr>
+        <w:t>Start the Flask application locally by runnin</w:t>
+      </w:r>
+      <w:r>
+        <w:rPr>
+          <w:rFonts w:cstheme="minorHAnsi"/>
+        </w:rPr>
+        <w:t>g the appropriate Python script or by using docker.</w:t>
+      </w:r>
+    </w:p>
+    <w:p>
+      <w:pPr>
+        <w:pStyle w:val="ListParagraph"/>
+        <w:numPr>
+          <w:ilvl w:val="0"/>
+          <w:numId w:val="4"/>
+        </w:numPr>
+        <w:rPr>
+          <w:rFonts w:cstheme="minorHAnsi"/>
+        </w:rPr>
+      </w:pPr>
+      <w:r>
+        <w:rPr>
+          <w:rFonts w:cstheme="minorHAnsi"/>
+        </w:rPr>
         <w:t>Start Prometheus using the provided configuration file.</w:t>
       </w:r>
     </w:p>
@@ -1134,7 +746,7 @@
       <w:pPr>
         <w:pStyle w:val="ListParagraph"/>
         <w:numPr>
-          <w:ilvl w:val="0"/>
+          <w:ilvl w:val="1"/>
           <w:numId w:val="4"/>
         </w:numPr>
         <w:rPr>
@@ -1145,14 +757,14 @@
         <w:rPr>
           <w:rFonts w:cstheme="minorHAnsi"/>
         </w:rPr>
-        <w:t>Access the Flask application through the designated localhost URL.</w:t>
-      </w:r>
-    </w:p>
-    <w:p>
-      <w:pPr>
-        <w:pStyle w:val="ListParagraph"/>
-        <w:numPr>
-          <w:ilvl w:val="0"/>
+        <w:t>docker-compose build</w:t>
+      </w:r>
+    </w:p>
+    <w:p>
+      <w:pPr>
+        <w:pStyle w:val="ListParagraph"/>
+        <w:numPr>
+          <w:ilvl w:val="1"/>
           <w:numId w:val="4"/>
         </w:numPr>
         <w:rPr>
@@ -1163,17 +775,71 @@
         <w:rPr>
           <w:rFonts w:cstheme="minorHAnsi"/>
         </w:rPr>
-        <w:t>Access Prometheus through its assigned localhost port.</w:t>
-      </w:r>
-    </w:p>
-    <w:p>
-      <w:pPr>
-        <w:rPr>
-          <w:rFonts w:cstheme="minorHAnsi"/>
-        </w:rPr>
-      </w:pPr>
+        <w:t>docker-compose up</w:t>
+      </w:r>
+    </w:p>
+    <w:p>
+      <w:pPr>
+        <w:pStyle w:val="ListParagraph"/>
+        <w:numPr>
+          <w:ilvl w:val="0"/>
+          <w:numId w:val="4"/>
+        </w:numPr>
+        <w:rPr>
+          <w:rFonts w:cstheme="minorHAnsi"/>
+        </w:rPr>
+      </w:pPr>
+      <w:r>
+        <w:rPr>
+          <w:rFonts w:cstheme="minorHAnsi"/>
+        </w:rPr>
+        <w:t>Run the health check polling script using ‘python health_api.py’</w:t>
+      </w:r>
       <w:bookmarkStart w:id="0" w:name="_GoBack"/>
       <w:bookmarkEnd w:id="0"/>
+    </w:p>
+    <w:p>
+      <w:pPr>
+        <w:pStyle w:val="ListParagraph"/>
+        <w:numPr>
+          <w:ilvl w:val="0"/>
+          <w:numId w:val="4"/>
+        </w:numPr>
+        <w:rPr>
+          <w:rFonts w:cstheme="minorHAnsi"/>
+        </w:rPr>
+      </w:pPr>
+      <w:r>
+        <w:rPr>
+          <w:rFonts w:cstheme="minorHAnsi"/>
+        </w:rPr>
+        <w:t>Access the Flask application through the designated localhost URL.</w:t>
+      </w:r>
+    </w:p>
+    <w:p>
+      <w:pPr>
+        <w:pStyle w:val="ListParagraph"/>
+        <w:numPr>
+          <w:ilvl w:val="0"/>
+          <w:numId w:val="4"/>
+        </w:numPr>
+        <w:rPr>
+          <w:rFonts w:cstheme="minorHAnsi"/>
+        </w:rPr>
+      </w:pPr>
+      <w:r>
+        <w:rPr>
+          <w:rFonts w:cstheme="minorHAnsi"/>
+        </w:rPr>
+        <w:t>Access Prometheus through its assigned localhost port.</w:t>
+      </w:r>
+    </w:p>
+    <w:p>
+      <w:pPr>
+        <w:rPr>
+          <w:rFonts w:cstheme="minorHAnsi"/>
+        </w:rPr>
+      </w:pPr>
     </w:p>
     <w:p>
       <w:pPr>
@@ -1204,7 +870,7 @@
       <w:lvlText w:val=""/>
       <w:lvlJc w:val="left"/>
       <w:pPr>
-        <w:ind w:left="720" w:hanging="360"/>
+        <w:ind w:left="1080" w:hanging="360"/>
       </w:pPr>
       <w:rPr>
         <w:rFonts w:ascii="Symbol" w:hAnsi="Symbol" w:hint="default"/>
@@ -1216,7 +882,7 @@
       <w:lvlText w:val="o"/>
       <w:lvlJc w:val="left"/>
       <w:pPr>
-        <w:ind w:left="1440" w:hanging="360"/>
+        <w:ind w:left="1800" w:hanging="360"/>
       </w:pPr>
       <w:rPr>
         <w:rFonts w:ascii="Courier New" w:hAnsi="Courier New" w:cs="Courier New" w:hint="default"/>
@@ -1228,7 +894,7 @@
       <w:lvlText w:val=""/>
       <w:lvlJc w:val="left"/>
       <w:pPr>
-        <w:ind w:left="2160" w:hanging="360"/>
+        <w:ind w:left="2520" w:hanging="360"/>
       </w:pPr>
       <w:rPr>
         <w:rFonts w:ascii="Wingdings" w:hAnsi="Wingdings" w:hint="default"/>
@@ -1240,7 +906,7 @@
       <w:lvlText w:val=""/>
       <w:lvlJc w:val="left"/>
       <w:pPr>
-        <w:ind w:left="2880" w:hanging="360"/>
+        <w:ind w:left="3240" w:hanging="360"/>
       </w:pPr>
       <w:rPr>
         <w:rFonts w:ascii="Symbol" w:hAnsi="Symbol" w:hint="default"/>
@@ -1252,7 +918,7 @@
       <w:lvlText w:val="o"/>
       <w:lvlJc w:val="left"/>
       <w:pPr>
-        <w:ind w:left="3600" w:hanging="360"/>
+        <w:ind w:left="3960" w:hanging="360"/>
       </w:pPr>
       <w:rPr>
         <w:rFonts w:ascii="Courier New" w:hAnsi="Courier New" w:cs="Courier New" w:hint="default"/>
@@ -1264,7 +930,7 @@
       <w:lvlText w:val=""/>
       <w:lvlJc w:val="left"/>
       <w:pPr>
-        <w:ind w:left="4320" w:hanging="360"/>
+        <w:ind w:left="4680" w:hanging="360"/>
       </w:pPr>
       <w:rPr>
         <w:rFonts w:ascii="Wingdings" w:hAnsi="Wingdings" w:hint="default"/>
@@ -1276,7 +942,7 @@
       <w:lvlText w:val=""/>
       <w:lvlJc w:val="left"/>
       <w:pPr>
-        <w:ind w:left="5040" w:hanging="360"/>
+        <w:ind w:left="5400" w:hanging="360"/>
       </w:pPr>
       <w:rPr>
         <w:rFonts w:ascii="Symbol" w:hAnsi="Symbol" w:hint="default"/>
@@ -1288,7 +954,7 @@
       <w:lvlText w:val="o"/>
       <w:lvlJc w:val="left"/>
       <w:pPr>
-        <w:ind w:left="5760" w:hanging="360"/>
+        <w:ind w:left="6120" w:hanging="360"/>
       </w:pPr>
       <w:rPr>
         <w:rFonts w:ascii="Courier New" w:hAnsi="Courier New" w:cs="Courier New" w:hint="default"/>
@@ -1300,7 +966,7 @@
       <w:lvlText w:val=""/>
       <w:lvlJc w:val="left"/>
       <w:pPr>
-        <w:ind w:left="6480" w:hanging="360"/>
+        <w:ind w:left="6840" w:hanging="360"/>
       </w:pPr>
       <w:rPr>
         <w:rFonts w:ascii="Wingdings" w:hAnsi="Wingdings" w:hint="default"/>
@@ -1320,7 +986,7 @@
         <w:ind w:left="720" w:hanging="360"/>
       </w:pPr>
     </w:lvl>
-    <w:lvl w:ilvl="1" w:tplc="04090019" w:tentative="1">
+    <w:lvl w:ilvl="1" w:tplc="04090019">
       <w:start w:val="1"/>
       <w:numFmt w:val="lowerLetter"/>
       <w:lvlText w:val="%2."/>
@@ -1394,6 +1060,92 @@
     </w:lvl>
   </w:abstractNum>
   <w:abstractNum w:abstractNumId="2" w15:restartNumberingAfterBreak="0">
+    <w:nsid w:val="36E64E73"/>
+    <w:multiLevelType w:val="hybridMultilevel"/>
+    <w:tmpl w:val="B9C40B40"/>
+    <w:lvl w:ilvl="0" w:tplc="4009000F">
+      <w:start w:val="1"/>
+      <w:numFmt w:val="decimal"/>
+      <w:lvlText w:val="%1."/>
+      <w:lvlJc w:val="left"/>
+      <w:pPr>
+        <w:ind w:left="720" w:hanging="360"/>
+      </w:pPr>
+    </w:lvl>
+    <w:lvl w:ilvl="1" w:tplc="40090019" w:tentative="1">
+      <w:start w:val="1"/>
+      <w:numFmt w:val="lowerLetter"/>
+      <w:lvlText w:val="%2."/>
+      <w:lvlJc w:val="left"/>
+      <w:pPr>
+        <w:ind w:left="1440" w:hanging="360"/>
+      </w:pPr>
+    </w:lvl>
+    <w:lvl w:ilvl="2" w:tplc="4009001B" w:tentative="1">
+      <w:start w:val="1"/>
+      <w:numFmt w:val="lowerRoman"/>
+      <w:lvlText w:val="%3."/>
+      <w:lvlJc w:val="right"/>
+      <w:pPr>
+        <w:ind w:left="2160" w:hanging="180"/>
+      </w:pPr>
+    </w:lvl>
+    <w:lvl w:ilvl="3" w:tplc="4009000F" w:tentative="1">
+      <w:start w:val="1"/>
+      <w:numFmt w:val="decimal"/>
+      <w:lvlText w:val="%4."/>
+      <w:lvlJc w:val="left"/>
+      <w:pPr>
+        <w:ind w:left="2880" w:hanging="360"/>
+      </w:pPr>
+    </w:lvl>
+    <w:lvl w:ilvl="4" w:tplc="40090019" w:tentative="1">
+      <w:start w:val="1"/>
+      <w:numFmt w:val="lowerLetter"/>
+      <w:lvlText w:val="%5."/>
+      <w:lvlJc w:val="left"/>
+      <w:pPr>
+        <w:ind w:left="3600" w:hanging="360"/>
+      </w:pPr>
+    </w:lvl>
+    <w:lvl w:ilvl="5" w:tplc="4009001B" w:tentative="1">
+      <w:start w:val="1"/>
+      <w:numFmt w:val="lowerRoman"/>
+      <w:lvlText w:val="%6."/>
+      <w:lvlJc w:val="right"/>
+      <w:pPr>
+        <w:ind w:left="4320" w:hanging="180"/>
+      </w:pPr>
+    </w:lvl>
+    <w:lvl w:ilvl="6" w:tplc="4009000F" w:tentative="1">
+      <w:start w:val="1"/>
+      <w:numFmt w:val="decimal"/>
+      <w:lvlText w:val="%7."/>
+      <w:lvlJc w:val="left"/>
+      <w:pPr>
+        <w:ind w:left="5040" w:hanging="360"/>
+      </w:pPr>
+    </w:lvl>
+    <w:lvl w:ilvl="7" w:tplc="40090019" w:tentative="1">
+      <w:start w:val="1"/>
+      <w:numFmt w:val="lowerLetter"/>
+      <w:lvlText w:val="%8."/>
+      <w:lvlJc w:val="left"/>
+      <w:pPr>
+        <w:ind w:left="5760" w:hanging="360"/>
+      </w:pPr>
+    </w:lvl>
+    <w:lvl w:ilvl="8" w:tplc="4009001B" w:tentative="1">
+      <w:start w:val="1"/>
+      <w:numFmt w:val="lowerRoman"/>
+      <w:lvlText w:val="%9."/>
+      <w:lvlJc w:val="right"/>
+      <w:pPr>
+        <w:ind w:left="6480" w:hanging="180"/>
+      </w:pPr>
+    </w:lvl>
+  </w:abstractNum>
+  <w:abstractNum w:abstractNumId="3" w15:restartNumberingAfterBreak="0">
     <w:nsid w:val="63091384"/>
     <w:multiLevelType w:val="hybridMultilevel"/>
     <w:tmpl w:val="D472B8D0"/>
@@ -1482,7 +1234,7 @@
       </w:pPr>
     </w:lvl>
   </w:abstractNum>
-  <w:abstractNum w:abstractNumId="3" w15:restartNumberingAfterBreak="0">
+  <w:abstractNum w:abstractNumId="4" w15:restartNumberingAfterBreak="0">
     <w:nsid w:val="701E74ED"/>
     <w:multiLevelType w:val="hybridMultilevel"/>
     <w:tmpl w:val="D472B8D0"/>
@@ -1572,16 +1324,19 @@
     </w:lvl>
   </w:abstractNum>
   <w:num w:numId="1">
-    <w:abstractNumId w:val="3"/>
+    <w:abstractNumId w:val="4"/>
   </w:num>
   <w:num w:numId="2">
-    <w:abstractNumId w:val="2"/>
+    <w:abstractNumId w:val="3"/>
   </w:num>
   <w:num w:numId="3">
     <w:abstractNumId w:val="0"/>
   </w:num>
   <w:num w:numId="4">
     <w:abstractNumId w:val="1"/>
+  </w:num>
+  <w:num w:numId="5">
+    <w:abstractNumId w:val="2"/>
   </w:num>
 </w:numbering>
 </file>
@@ -2049,6 +1804,7 @@
   <w:style w:type="character" w:default="1" w:styleId="DefaultParagraphFont">
     <w:name w:val="Default Paragraph Font"/>
     <w:uiPriority w:val="1"/>
+    <w:semiHidden/>
     <w:unhideWhenUsed/>
   </w:style>
   <w:style w:type="table" w:default="1" w:styleId="TableNormal">
@@ -2139,7 +1895,6 @@
     <w:name w:val="Hyperlink"/>
     <w:basedOn w:val="DefaultParagraphFont"/>
     <w:uiPriority w:val="99"/>
-    <w:semiHidden/>
     <w:unhideWhenUsed/>
     <w:rsid w:val="00EB23D5"/>
     <w:rPr>

</xml_diff>